<commit_message>
hacer casos de uso y financiación
</commit_message>
<xml_diff>
--- a/1ºTrimestre/DAFO_PROYECTO.docx
+++ b/1ºTrimestre/DAFO_PROYECTO.docx
@@ -961,7 +961,7 @@
               </mc:Choice>
               <mc:Fallback>
                 <w:pict>
-                  <v:group w14:anchorId="555953D3" id="Grupo 115" o:spid="_x0000_s1026" style="position:absolute;margin-left:0;margin-top:0;width:18pt;height:10in;z-index:251659264;mso-width-percent:29;mso-height-percent:909;mso-left-percent:45;mso-position-horizontal-relative:page;mso-position-vertical:center;mso-position-vertical-relative:page;mso-width-percent:29;mso-height-percent:909;mso-left-percent:45" coordsize="2286,91440" o:gfxdata="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">
+                  <v:group w14:anchorId="69074340" id="Grupo 115" o:spid="_x0000_s1026" style="position:absolute;margin-left:0;margin-top:0;width:18pt;height:10in;z-index:251659264;mso-width-percent:29;mso-height-percent:909;mso-left-percent:45;mso-position-horizontal-relative:page;mso-position-vertical:center;mso-position-vertical-relative:page;mso-width-percent:29;mso-height-percent:909;mso-left-percent:45" coordsize="2286,91440" o:gfxdata="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">
                     <v:rect id="Rectángulo 115" o:spid="_x0000_s1027" style="position:absolute;width:2286;height:87820;visibility:visible;mso-wrap-style:square;v-text-anchor:middle" o:gfxdata="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" fillcolor="#3c9770 [3205]" stroked="f" strokeweight="1.25pt"/>
                     <v:rect id="Rectángulo 116" o:spid="_x0000_s1028" style="position:absolute;top:89154;width:2286;height:2286;visibility:visible;mso-wrap-style:square;v-text-anchor:middle" o:gfxdata="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" fillcolor="#83992a [3204]" stroked="f" strokeweight="1.25pt">
                       <o:lock v:ext="edit" aspectratio="t"/>
@@ -12314,7 +12314,7 @@
   <w:rsids>
     <w:rsidRoot w:val="004703E7"/>
     <w:rsid w:val="004703E7"/>
-    <w:rsid w:val="00AC235A"/>
+    <w:rsid w:val="008A669E"/>
     <w:rsid w:val="00FC53F4"/>
   </w:rsids>
   <m:mathPr>

</xml_diff>